<commit_message>
Changed the proposal idea to a better one!
</commit_message>
<xml_diff>
--- a/Project/Proposal/TrinGzimCGraphics.docx
+++ b/Project/Proposal/TrinGzimCGraphics.docx
@@ -346,6 +346,10 @@
       <w:pPr>
         <w:pStyle w:val="Heading1"/>
         <w:jc w:val="center"/>
+        <w:rPr>
+          <w:rFonts w:cs="Calibri"/>
+          <w:color w:val="000000"/>
+        </w:rPr>
       </w:pPr>
       <w:r>
         <w:t>Title:</w:t>
@@ -363,21 +367,14 @@
         <w:rPr>
           <w:color w:val="000000" w:themeColor="text1"/>
         </w:rPr>
-        <w:t>Interactive 3D Solar System</w:t>
-      </w:r>
-    </w:p>
-    <w:p>
-      <w:pPr>
-        <w:widowControl w:val="0"/>
-        <w:autoSpaceDE w:val="0"/>
-        <w:autoSpaceDN w:val="0"/>
-        <w:adjustRightInd w:val="0"/>
-        <w:spacing w:after="0" w:line="200" w:lineRule="exact"/>
-        <w:rPr>
-          <w:rFonts w:cs="Calibri"/>
-          <w:color w:val="000000"/>
-        </w:rPr>
-      </w:pPr>
+        <w:t>3D</w:t>
+      </w:r>
+      <w:r>
+        <w:rPr>
+          <w:color w:val="000000" w:themeColor="text1"/>
+        </w:rPr>
+        <w:t xml:space="preserve"> Aquarium Simulation</w:t>
+      </w:r>
     </w:p>
     <w:p>
       <w:pPr>
@@ -513,8 +510,20 @@
           <w:sz w:val="26"/>
           <w:szCs w:val="26"/>
         </w:rPr>
-        <w:t xml:space="preserve">Our project aims to develop an </w:t>
-      </w:r>
+        <w:t>This project aims to create an interactive 3D aquarium using JavaScript and Three.js. The simulation will feature a virtual underwater world with realistic fish, corals, and an aquarium structure. Users will be able to zoom in, out, and explore the environment using dynamic camera controls.</w:t>
+      </w:r>
+    </w:p>
+    <w:p>
+      <w:pPr>
+        <w:spacing w:after="0"/>
+        <w:ind w:left="720"/>
+        <w:rPr>
+          <w:rFonts w:ascii="Century Schoolbook" w:hAnsi="Century Schoolbook"/>
+          <w:sz w:val="26"/>
+          <w:szCs w:val="26"/>
+          <w:u w:val="single"/>
+        </w:rPr>
+      </w:pPr>
       <w:r>
         <w:rPr>
           <w:rFonts w:ascii="Century Schoolbook" w:hAnsi="Century Schoolbook"/>
@@ -522,21 +531,18 @@
           <w:bCs/>
           <w:sz w:val="26"/>
           <w:szCs w:val="26"/>
-        </w:rPr>
-        <w:t>Interactive 3D Solar System</w:t>
-      </w:r>
-      <w:r>
-        <w:rPr>
-          <w:rFonts w:ascii="Century Schoolbook" w:hAnsi="Century Schoolbook"/>
-          <w:sz w:val="26"/>
-          <w:szCs w:val="26"/>
-        </w:rPr>
-        <w:t>, providing users with an engaging way to explore and learn about the planets and their orbital mechanics. The system will feature realistic 3D models of the sun, planets, and their moons, with accurate scaling and orbital paths. Users will have the ability to navigate the solar system using interactive controls such as zoom, rotation, and camera panning.</w:t>
+          <w:u w:val="single"/>
+        </w:rPr>
+        <w:t>Technology:</w:t>
       </w:r>
     </w:p>
     <w:p>
       <w:pPr>
-        <w:ind w:left="720"/>
+        <w:numPr>
+          <w:ilvl w:val="0"/>
+          <w:numId w:val="11"/>
+        </w:numPr>
+        <w:spacing w:after="0"/>
         <w:rPr>
           <w:rFonts w:ascii="Century Schoolbook" w:hAnsi="Century Schoolbook"/>
           <w:sz w:val="26"/>
@@ -551,125 +557,361 @@
           <w:sz w:val="26"/>
           <w:szCs w:val="26"/>
         </w:rPr>
-        <w:t>What We Want to Achieve:</w:t>
+        <w:t>JavaScript</w:t>
+      </w:r>
+      <w:r>
+        <w:rPr>
+          <w:rFonts w:ascii="Century Schoolbook" w:hAnsi="Century Schoolbook"/>
+          <w:sz w:val="26"/>
+          <w:szCs w:val="26"/>
+        </w:rPr>
+        <w:t xml:space="preserve"> and </w:t>
+      </w:r>
+      <w:r>
+        <w:rPr>
+          <w:rFonts w:ascii="Century Schoolbook" w:hAnsi="Century Schoolbook"/>
+          <w:b/>
+          <w:bCs/>
+          <w:sz w:val="26"/>
+          <w:szCs w:val="26"/>
+        </w:rPr>
+        <w:t>Three.js</w:t>
+      </w:r>
+      <w:r>
+        <w:rPr>
+          <w:rFonts w:ascii="Century Schoolbook" w:hAnsi="Century Schoolbook"/>
+          <w:sz w:val="26"/>
+          <w:szCs w:val="26"/>
+        </w:rPr>
+        <w:t xml:space="preserve"> for 3D rendering</w:t>
       </w:r>
     </w:p>
     <w:p>
       <w:pPr>
         <w:numPr>
           <w:ilvl w:val="0"/>
-          <w:numId w:val="10"/>
+          <w:numId w:val="11"/>
         </w:numPr>
-        <w:rPr>
-          <w:rFonts w:ascii="Century Schoolbook" w:hAnsi="Century Schoolbook"/>
-          <w:sz w:val="26"/>
-          <w:szCs w:val="26"/>
-        </w:rPr>
-      </w:pPr>
-      <w:r>
-        <w:rPr>
-          <w:rFonts w:ascii="Century Schoolbook" w:hAnsi="Century Schoolbook"/>
-          <w:sz w:val="26"/>
-          <w:szCs w:val="26"/>
-        </w:rPr>
-        <w:t xml:space="preserve">Create accurate and visually appealing 3D models of </w:t>
-      </w:r>
-      <w:r>
-        <w:rPr>
-          <w:rFonts w:ascii="Century Schoolbook" w:hAnsi="Century Schoolbook"/>
-          <w:sz w:val="26"/>
-          <w:szCs w:val="26"/>
-        </w:rPr>
-        <w:t xml:space="preserve">planets </w:t>
-      </w:r>
-      <w:r>
-        <w:rPr>
-          <w:rFonts w:ascii="Century Schoolbook" w:hAnsi="Century Schoolbook"/>
-          <w:sz w:val="26"/>
-          <w:szCs w:val="26"/>
-        </w:rPr>
-        <w:t>with appropriate lighting.</w:t>
+        <w:spacing w:after="0"/>
+        <w:rPr>
+          <w:rFonts w:ascii="Century Schoolbook" w:hAnsi="Century Schoolbook"/>
+          <w:sz w:val="26"/>
+          <w:szCs w:val="26"/>
+        </w:rPr>
+      </w:pPr>
+      <w:r>
+        <w:rPr>
+          <w:rFonts w:ascii="Century Schoolbook" w:hAnsi="Century Schoolbook"/>
+          <w:b/>
+          <w:bCs/>
+          <w:sz w:val="26"/>
+          <w:szCs w:val="26"/>
+        </w:rPr>
+        <w:t>GLTFLoader</w:t>
+      </w:r>
+      <w:r>
+        <w:rPr>
+          <w:rFonts w:ascii="Century Schoolbook" w:hAnsi="Century Schoolbook"/>
+          <w:sz w:val="26"/>
+          <w:szCs w:val="26"/>
+        </w:rPr>
+        <w:t xml:space="preserve"> for importing fish and coral models</w:t>
+      </w:r>
+      <w:r>
+        <w:rPr>
+          <w:rFonts w:ascii="Century Schoolbook" w:hAnsi="Century Schoolbook"/>
+          <w:sz w:val="26"/>
+          <w:szCs w:val="26"/>
+        </w:rPr>
+        <w:br/>
       </w:r>
     </w:p>
     <w:p>
       <w:pPr>
+        <w:spacing w:after="0"/>
+        <w:ind w:left="720"/>
+        <w:rPr>
+          <w:rFonts w:ascii="Century Schoolbook" w:hAnsi="Century Schoolbook"/>
+          <w:sz w:val="26"/>
+          <w:szCs w:val="26"/>
+          <w:u w:val="single"/>
+        </w:rPr>
+      </w:pPr>
+      <w:r>
+        <w:rPr>
+          <w:rFonts w:ascii="Century Schoolbook" w:hAnsi="Century Schoolbook"/>
+          <w:b/>
+          <w:bCs/>
+          <w:sz w:val="26"/>
+          <w:szCs w:val="26"/>
+          <w:u w:val="single"/>
+        </w:rPr>
+        <w:t>Key Features:</w:t>
+      </w:r>
+    </w:p>
+    <w:p>
+      <w:pPr>
         <w:numPr>
           <w:ilvl w:val="0"/>
-          <w:numId w:val="10"/>
+          <w:numId w:val="12"/>
         </w:numPr>
-        <w:rPr>
-          <w:rFonts w:ascii="Century Schoolbook" w:hAnsi="Century Schoolbook"/>
-          <w:sz w:val="26"/>
-          <w:szCs w:val="26"/>
-        </w:rPr>
-      </w:pPr>
-      <w:r>
-        <w:rPr>
-          <w:rFonts w:ascii="Century Schoolbook" w:hAnsi="Century Schoolbook"/>
-          <w:sz w:val="26"/>
-          <w:szCs w:val="26"/>
-        </w:rPr>
-        <w:t>Implement dynamic camera controls to allow users to explore the solar system freely.</w:t>
+        <w:spacing w:after="0"/>
+        <w:rPr>
+          <w:rFonts w:ascii="Century Schoolbook" w:hAnsi="Century Schoolbook"/>
+          <w:sz w:val="26"/>
+          <w:szCs w:val="26"/>
+        </w:rPr>
+      </w:pPr>
+      <w:r>
+        <w:rPr>
+          <w:rFonts w:ascii="Century Schoolbook" w:hAnsi="Century Schoolbook"/>
+          <w:sz w:val="26"/>
+          <w:szCs w:val="26"/>
+        </w:rPr>
+        <w:t>Interactive camera movement</w:t>
       </w:r>
     </w:p>
     <w:p>
       <w:pPr>
         <w:numPr>
           <w:ilvl w:val="0"/>
-          <w:numId w:val="10"/>
+          <w:numId w:val="12"/>
         </w:numPr>
-        <w:rPr>
-          <w:rFonts w:ascii="Century Schoolbook" w:hAnsi="Century Schoolbook"/>
-          <w:sz w:val="26"/>
-          <w:szCs w:val="26"/>
-        </w:rPr>
-      </w:pPr>
-      <w:r>
-        <w:rPr>
-          <w:rFonts w:ascii="Century Schoolbook" w:hAnsi="Century Schoolbook"/>
-          <w:sz w:val="26"/>
-          <w:szCs w:val="26"/>
-        </w:rPr>
-        <w:t>Add interactive features, such as displaying planetary information (e.g., size, distance from the sun, and orbital speed) when clicked or hovered over.</w:t>
+        <w:spacing w:after="0"/>
+        <w:rPr>
+          <w:rFonts w:ascii="Century Schoolbook" w:hAnsi="Century Schoolbook"/>
+          <w:sz w:val="26"/>
+          <w:szCs w:val="26"/>
+        </w:rPr>
+      </w:pPr>
+      <w:r>
+        <w:rPr>
+          <w:rFonts w:ascii="Century Schoolbook" w:hAnsi="Century Schoolbook"/>
+          <w:sz w:val="26"/>
+          <w:szCs w:val="26"/>
+        </w:rPr>
+        <w:t>Realistic fish swimming and coral models</w:t>
       </w:r>
     </w:p>
     <w:p>
       <w:pPr>
         <w:numPr>
           <w:ilvl w:val="0"/>
-          <w:numId w:val="10"/>
+          <w:numId w:val="12"/>
         </w:numPr>
-        <w:rPr>
-          <w:rFonts w:ascii="Century Schoolbook" w:hAnsi="Century Schoolbook"/>
-          <w:sz w:val="26"/>
-          <w:szCs w:val="26"/>
-        </w:rPr>
-      </w:pPr>
-      <w:r>
-        <w:rPr>
-          <w:rFonts w:ascii="Century Schoolbook" w:hAnsi="Century Schoolbook"/>
-          <w:sz w:val="26"/>
-          <w:szCs w:val="26"/>
-        </w:rPr>
-        <w:t>Simulate planetary orbits in real time using mathematical models.</w:t>
+        <w:spacing w:after="0"/>
+        <w:rPr>
+          <w:rFonts w:ascii="Century Schoolbook" w:hAnsi="Century Schoolbook"/>
+          <w:sz w:val="26"/>
+          <w:szCs w:val="26"/>
+        </w:rPr>
+      </w:pPr>
+      <w:r>
+        <w:rPr>
+          <w:rFonts w:ascii="Century Schoolbook" w:hAnsi="Century Schoolbook"/>
+          <w:sz w:val="26"/>
+          <w:szCs w:val="26"/>
+        </w:rPr>
+        <w:t>Sun rays filtering through the water</w:t>
       </w:r>
     </w:p>
     <w:p>
       <w:pPr>
+        <w:numPr>
+          <w:ilvl w:val="0"/>
+          <w:numId w:val="12"/>
+        </w:numPr>
+        <w:spacing w:after="0"/>
+        <w:rPr>
+          <w:rFonts w:ascii="Century Schoolbook" w:hAnsi="Century Schoolbook"/>
+          <w:sz w:val="26"/>
+          <w:szCs w:val="26"/>
+        </w:rPr>
+      </w:pPr>
+      <w:r>
+        <w:rPr>
+          <w:rFonts w:ascii="Century Schoolbook" w:hAnsi="Century Schoolbook"/>
+          <w:sz w:val="26"/>
+          <w:szCs w:val="26"/>
+        </w:rPr>
+        <w:t>Glassy aquarium walls with a dynamic background</w:t>
+      </w:r>
+      <w:r>
+        <w:rPr>
+          <w:rFonts w:ascii="Century Schoolbook" w:hAnsi="Century Schoolbook"/>
+          <w:sz w:val="26"/>
+          <w:szCs w:val="26"/>
+        </w:rPr>
+        <w:br/>
+      </w:r>
+    </w:p>
+    <w:p>
+      <w:pPr>
+        <w:spacing w:after="0"/>
         <w:ind w:left="720"/>
         <w:rPr>
           <w:rFonts w:ascii="Century Schoolbook" w:hAnsi="Century Schoolbook"/>
           <w:sz w:val="26"/>
           <w:szCs w:val="26"/>
-        </w:rPr>
-      </w:pPr>
-      <w:r>
-        <w:rPr>
-          <w:rFonts w:ascii="Century Schoolbook" w:hAnsi="Century Schoolbook"/>
-          <w:sz w:val="26"/>
-          <w:szCs w:val="26"/>
-        </w:rPr>
-        <w:t>This project will help us enhance our skills in 3D rendering, animation, lighting, and user interactivity in computer graphics. It will also provide an excellent demonstration of computational methods used to simulate real-world physics in a visually engaging manner.</w:t>
+          <w:u w:val="single"/>
+        </w:rPr>
+      </w:pPr>
+      <w:r>
+        <w:rPr>
+          <w:rFonts w:ascii="Century Schoolbook" w:hAnsi="Century Schoolbook"/>
+          <w:b/>
+          <w:bCs/>
+          <w:sz w:val="26"/>
+          <w:szCs w:val="26"/>
+          <w:u w:val="single"/>
+        </w:rPr>
+        <w:t>Timeline:</w:t>
+      </w:r>
+    </w:p>
+    <w:p>
+      <w:pPr>
+        <w:numPr>
+          <w:ilvl w:val="0"/>
+          <w:numId w:val="13"/>
+        </w:numPr>
+        <w:spacing w:after="0"/>
+        <w:rPr>
+          <w:rFonts w:ascii="Century Schoolbook" w:hAnsi="Century Schoolbook"/>
+          <w:sz w:val="26"/>
+          <w:szCs w:val="26"/>
+        </w:rPr>
+      </w:pPr>
+      <w:r>
+        <w:rPr>
+          <w:rFonts w:ascii="Century Schoolbook" w:hAnsi="Century Schoolbook"/>
+          <w:b/>
+          <w:bCs/>
+          <w:sz w:val="26"/>
+          <w:szCs w:val="26"/>
+        </w:rPr>
+        <w:t>Week 1:</w:t>
+      </w:r>
+      <w:r>
+        <w:rPr>
+          <w:rFonts w:ascii="Century Schoolbook" w:hAnsi="Century Schoolbook"/>
+          <w:sz w:val="26"/>
+          <w:szCs w:val="26"/>
+        </w:rPr>
+        <w:t xml:space="preserve"> Gather models and set up the 3D scene</w:t>
+      </w:r>
+    </w:p>
+    <w:p>
+      <w:pPr>
+        <w:numPr>
+          <w:ilvl w:val="0"/>
+          <w:numId w:val="13"/>
+        </w:numPr>
+        <w:spacing w:after="0"/>
+        <w:rPr>
+          <w:rFonts w:ascii="Century Schoolbook" w:hAnsi="Century Schoolbook"/>
+          <w:sz w:val="26"/>
+          <w:szCs w:val="26"/>
+        </w:rPr>
+      </w:pPr>
+      <w:r>
+        <w:rPr>
+          <w:rFonts w:ascii="Century Schoolbook" w:hAnsi="Century Schoolbook"/>
+          <w:b/>
+          <w:bCs/>
+          <w:sz w:val="26"/>
+          <w:szCs w:val="26"/>
+        </w:rPr>
+        <w:t>Week 2:</w:t>
+      </w:r>
+      <w:r>
+        <w:rPr>
+          <w:rFonts w:ascii="Century Schoolbook" w:hAnsi="Century Schoolbook"/>
+          <w:sz w:val="26"/>
+          <w:szCs w:val="26"/>
+        </w:rPr>
+        <w:t xml:space="preserve"> Implement camera controls and fish animation</w:t>
+      </w:r>
+    </w:p>
+    <w:p>
+      <w:pPr>
+        <w:numPr>
+          <w:ilvl w:val="0"/>
+          <w:numId w:val="13"/>
+        </w:numPr>
+        <w:spacing w:after="0"/>
+        <w:rPr>
+          <w:rFonts w:ascii="Century Schoolbook" w:hAnsi="Century Schoolbook"/>
+          <w:sz w:val="26"/>
+          <w:szCs w:val="26"/>
+        </w:rPr>
+      </w:pPr>
+      <w:r>
+        <w:rPr>
+          <w:rFonts w:ascii="Century Schoolbook" w:hAnsi="Century Schoolbook"/>
+          <w:b/>
+          <w:bCs/>
+          <w:sz w:val="26"/>
+          <w:szCs w:val="26"/>
+        </w:rPr>
+        <w:t>Week 3:</w:t>
+      </w:r>
+      <w:r>
+        <w:rPr>
+          <w:rFonts w:ascii="Century Schoolbook" w:hAnsi="Century Schoolbook"/>
+          <w:sz w:val="26"/>
+          <w:szCs w:val="26"/>
+        </w:rPr>
+        <w:t xml:space="preserve"> Add corals, lighting effects, and sun rays</w:t>
+      </w:r>
+    </w:p>
+    <w:p>
+      <w:pPr>
+        <w:numPr>
+          <w:ilvl w:val="0"/>
+          <w:numId w:val="13"/>
+        </w:numPr>
+        <w:spacing w:after="0"/>
+        <w:rPr>
+          <w:rFonts w:ascii="Century Schoolbook" w:hAnsi="Century Schoolbook"/>
+          <w:sz w:val="26"/>
+          <w:szCs w:val="26"/>
+        </w:rPr>
+      </w:pPr>
+      <w:r>
+        <w:rPr>
+          <w:rFonts w:ascii="Century Schoolbook" w:hAnsi="Century Schoolbook"/>
+          <w:b/>
+          <w:bCs/>
+          <w:sz w:val="26"/>
+          <w:szCs w:val="26"/>
+        </w:rPr>
+        <w:t>Week 4:</w:t>
+      </w:r>
+      <w:r>
+        <w:rPr>
+          <w:rFonts w:ascii="Century Schoolbook" w:hAnsi="Century Schoolbook"/>
+          <w:sz w:val="26"/>
+          <w:szCs w:val="26"/>
+        </w:rPr>
+        <w:t xml:space="preserve"> Final testing and optimization</w:t>
+      </w:r>
+    </w:p>
+    <w:p>
+      <w:pPr>
+        <w:ind w:left="720"/>
+        <w:rPr>
+          <w:rFonts w:ascii="Century Schoolbook" w:hAnsi="Century Schoolbook"/>
+          <w:sz w:val="26"/>
+          <w:szCs w:val="26"/>
+        </w:rPr>
+      </w:pPr>
+      <w:r>
+        <w:rPr>
+          <w:rFonts w:ascii="Century Schoolbook" w:hAnsi="Century Schoolbook"/>
+          <w:sz w:val="26"/>
+          <w:szCs w:val="26"/>
+        </w:rPr>
+        <w:t>.</w:t>
       </w:r>
     </w:p>
     <w:p/>
@@ -968,29 +1210,7 @@
           <w:sz w:val="24"/>
           <w:szCs w:val="24"/>
         </w:rPr>
-        <w:t xml:space="preserve">Tringa </w:t>
-      </w:r>
-      <w:proofErr w:type="spellStart"/>
-      <w:r>
-        <w:rPr>
-          <w:b/>
-          <w:bCs/>
-          <w:color w:val="3366CC"/>
-          <w:sz w:val="24"/>
-          <w:szCs w:val="24"/>
-        </w:rPr>
-        <w:t>Shatmani</w:t>
-      </w:r>
-      <w:proofErr w:type="spellEnd"/>
-      <w:r>
-        <w:rPr>
-          <w:b/>
-          <w:bCs/>
-          <w:color w:val="3366CC"/>
-          <w:sz w:val="24"/>
-          <w:szCs w:val="24"/>
-        </w:rPr>
-        <w:t xml:space="preserve"> - 130164</w:t>
+        <w:t>Tringa Shatmani - 130164</w:t>
       </w:r>
     </w:p>
     <w:sectPr>
@@ -1172,6 +1392,155 @@
     </w:lvl>
   </w:abstractNum>
   <w:abstractNum w:abstractNumId="1" w15:restartNumberingAfterBreak="0">
+    <w:nsid w:val="17321AE2"/>
+    <w:multiLevelType w:val="multilevel"/>
+    <w:tmpl w:val="FB64B9B8"/>
+    <w:lvl w:ilvl="0">
+      <w:start w:val="1"/>
+      <w:numFmt w:val="bullet"/>
+      <w:lvlText w:val=""/>
+      <w:lvlJc w:val="left"/>
+      <w:pPr>
+        <w:tabs>
+          <w:tab w:val="num" w:pos="720"/>
+        </w:tabs>
+        <w:ind w:left="720" w:hanging="360"/>
+      </w:pPr>
+      <w:rPr>
+        <w:rFonts w:ascii="Symbol" w:hAnsi="Symbol" w:hint="default"/>
+        <w:sz w:val="20"/>
+      </w:rPr>
+    </w:lvl>
+    <w:lvl w:ilvl="1" w:tentative="1">
+      <w:start w:val="1"/>
+      <w:numFmt w:val="bullet"/>
+      <w:lvlText w:val="o"/>
+      <w:lvlJc w:val="left"/>
+      <w:pPr>
+        <w:tabs>
+          <w:tab w:val="num" w:pos="1440"/>
+        </w:tabs>
+        <w:ind w:left="1440" w:hanging="360"/>
+      </w:pPr>
+      <w:rPr>
+        <w:rFonts w:ascii="Courier New" w:hAnsi="Courier New" w:hint="default"/>
+        <w:sz w:val="20"/>
+      </w:rPr>
+    </w:lvl>
+    <w:lvl w:ilvl="2" w:tentative="1">
+      <w:start w:val="1"/>
+      <w:numFmt w:val="bullet"/>
+      <w:lvlText w:val=""/>
+      <w:lvlJc w:val="left"/>
+      <w:pPr>
+        <w:tabs>
+          <w:tab w:val="num" w:pos="2160"/>
+        </w:tabs>
+        <w:ind w:left="2160" w:hanging="360"/>
+      </w:pPr>
+      <w:rPr>
+        <w:rFonts w:ascii="Wingdings" w:hAnsi="Wingdings" w:hint="default"/>
+        <w:sz w:val="20"/>
+      </w:rPr>
+    </w:lvl>
+    <w:lvl w:ilvl="3" w:tentative="1">
+      <w:start w:val="1"/>
+      <w:numFmt w:val="bullet"/>
+      <w:lvlText w:val=""/>
+      <w:lvlJc w:val="left"/>
+      <w:pPr>
+        <w:tabs>
+          <w:tab w:val="num" w:pos="2880"/>
+        </w:tabs>
+        <w:ind w:left="2880" w:hanging="360"/>
+      </w:pPr>
+      <w:rPr>
+        <w:rFonts w:ascii="Wingdings" w:hAnsi="Wingdings" w:hint="default"/>
+        <w:sz w:val="20"/>
+      </w:rPr>
+    </w:lvl>
+    <w:lvl w:ilvl="4" w:tentative="1">
+      <w:start w:val="1"/>
+      <w:numFmt w:val="bullet"/>
+      <w:lvlText w:val=""/>
+      <w:lvlJc w:val="left"/>
+      <w:pPr>
+        <w:tabs>
+          <w:tab w:val="num" w:pos="3600"/>
+        </w:tabs>
+        <w:ind w:left="3600" w:hanging="360"/>
+      </w:pPr>
+      <w:rPr>
+        <w:rFonts w:ascii="Wingdings" w:hAnsi="Wingdings" w:hint="default"/>
+        <w:sz w:val="20"/>
+      </w:rPr>
+    </w:lvl>
+    <w:lvl w:ilvl="5" w:tentative="1">
+      <w:start w:val="1"/>
+      <w:numFmt w:val="bullet"/>
+      <w:lvlText w:val=""/>
+      <w:lvlJc w:val="left"/>
+      <w:pPr>
+        <w:tabs>
+          <w:tab w:val="num" w:pos="4320"/>
+        </w:tabs>
+        <w:ind w:left="4320" w:hanging="360"/>
+      </w:pPr>
+      <w:rPr>
+        <w:rFonts w:ascii="Wingdings" w:hAnsi="Wingdings" w:hint="default"/>
+        <w:sz w:val="20"/>
+      </w:rPr>
+    </w:lvl>
+    <w:lvl w:ilvl="6" w:tentative="1">
+      <w:start w:val="1"/>
+      <w:numFmt w:val="bullet"/>
+      <w:lvlText w:val=""/>
+      <w:lvlJc w:val="left"/>
+      <w:pPr>
+        <w:tabs>
+          <w:tab w:val="num" w:pos="5040"/>
+        </w:tabs>
+        <w:ind w:left="5040" w:hanging="360"/>
+      </w:pPr>
+      <w:rPr>
+        <w:rFonts w:ascii="Wingdings" w:hAnsi="Wingdings" w:hint="default"/>
+        <w:sz w:val="20"/>
+      </w:rPr>
+    </w:lvl>
+    <w:lvl w:ilvl="7" w:tentative="1">
+      <w:start w:val="1"/>
+      <w:numFmt w:val="bullet"/>
+      <w:lvlText w:val=""/>
+      <w:lvlJc w:val="left"/>
+      <w:pPr>
+        <w:tabs>
+          <w:tab w:val="num" w:pos="5760"/>
+        </w:tabs>
+        <w:ind w:left="5760" w:hanging="360"/>
+      </w:pPr>
+      <w:rPr>
+        <w:rFonts w:ascii="Wingdings" w:hAnsi="Wingdings" w:hint="default"/>
+        <w:sz w:val="20"/>
+      </w:rPr>
+    </w:lvl>
+    <w:lvl w:ilvl="8" w:tentative="1">
+      <w:start w:val="1"/>
+      <w:numFmt w:val="bullet"/>
+      <w:lvlText w:val=""/>
+      <w:lvlJc w:val="left"/>
+      <w:pPr>
+        <w:tabs>
+          <w:tab w:val="num" w:pos="6480"/>
+        </w:tabs>
+        <w:ind w:left="6480" w:hanging="360"/>
+      </w:pPr>
+      <w:rPr>
+        <w:rFonts w:ascii="Wingdings" w:hAnsi="Wingdings" w:hint="default"/>
+        <w:sz w:val="20"/>
+      </w:rPr>
+    </w:lvl>
+  </w:abstractNum>
+  <w:abstractNum w:abstractNumId="2" w15:restartNumberingAfterBreak="0">
     <w:nsid w:val="20E05E44"/>
     <w:multiLevelType w:val="hybridMultilevel"/>
     <w:tmpl w:val="154095DA"/>
@@ -1284,7 +1653,7 @@
       </w:rPr>
     </w:lvl>
   </w:abstractNum>
-  <w:abstractNum w:abstractNumId="2" w15:restartNumberingAfterBreak="0">
+  <w:abstractNum w:abstractNumId="3" w15:restartNumberingAfterBreak="0">
     <w:nsid w:val="2C447386"/>
     <w:multiLevelType w:val="hybridMultilevel"/>
     <w:tmpl w:val="0A164A50"/>
@@ -1397,7 +1766,7 @@
       </w:rPr>
     </w:lvl>
   </w:abstractNum>
-  <w:abstractNum w:abstractNumId="3" w15:restartNumberingAfterBreak="0">
+  <w:abstractNum w:abstractNumId="4" w15:restartNumberingAfterBreak="0">
     <w:nsid w:val="2C6F54DE"/>
     <w:multiLevelType w:val="hybridMultilevel"/>
     <w:tmpl w:val="9F26E16E"/>
@@ -1510,7 +1879,7 @@
       </w:rPr>
     </w:lvl>
   </w:abstractNum>
-  <w:abstractNum w:abstractNumId="4" w15:restartNumberingAfterBreak="0">
+  <w:abstractNum w:abstractNumId="5" w15:restartNumberingAfterBreak="0">
     <w:nsid w:val="36034E79"/>
     <w:multiLevelType w:val="hybridMultilevel"/>
     <w:tmpl w:val="579A0974"/>
@@ -1623,7 +1992,7 @@
       </w:rPr>
     </w:lvl>
   </w:abstractNum>
-  <w:abstractNum w:abstractNumId="5" w15:restartNumberingAfterBreak="0">
+  <w:abstractNum w:abstractNumId="6" w15:restartNumberingAfterBreak="0">
     <w:nsid w:val="39495482"/>
     <w:multiLevelType w:val="multilevel"/>
     <w:tmpl w:val="074C3BD8"/>
@@ -1736,7 +2105,305 @@
       </w:rPr>
     </w:lvl>
   </w:abstractNum>
-  <w:abstractNum w:abstractNumId="6" w15:restartNumberingAfterBreak="0">
+  <w:abstractNum w:abstractNumId="7" w15:restartNumberingAfterBreak="0">
+    <w:nsid w:val="55A60741"/>
+    <w:multiLevelType w:val="multilevel"/>
+    <w:tmpl w:val="DC6C9EA4"/>
+    <w:lvl w:ilvl="0">
+      <w:start w:val="1"/>
+      <w:numFmt w:val="bullet"/>
+      <w:lvlText w:val=""/>
+      <w:lvlJc w:val="left"/>
+      <w:pPr>
+        <w:tabs>
+          <w:tab w:val="num" w:pos="720"/>
+        </w:tabs>
+        <w:ind w:left="720" w:hanging="360"/>
+      </w:pPr>
+      <w:rPr>
+        <w:rFonts w:ascii="Symbol" w:hAnsi="Symbol" w:hint="default"/>
+        <w:sz w:val="20"/>
+      </w:rPr>
+    </w:lvl>
+    <w:lvl w:ilvl="1" w:tentative="1">
+      <w:start w:val="1"/>
+      <w:numFmt w:val="bullet"/>
+      <w:lvlText w:val="o"/>
+      <w:lvlJc w:val="left"/>
+      <w:pPr>
+        <w:tabs>
+          <w:tab w:val="num" w:pos="1440"/>
+        </w:tabs>
+        <w:ind w:left="1440" w:hanging="360"/>
+      </w:pPr>
+      <w:rPr>
+        <w:rFonts w:ascii="Courier New" w:hAnsi="Courier New" w:hint="default"/>
+        <w:sz w:val="20"/>
+      </w:rPr>
+    </w:lvl>
+    <w:lvl w:ilvl="2" w:tentative="1">
+      <w:start w:val="1"/>
+      <w:numFmt w:val="bullet"/>
+      <w:lvlText w:val=""/>
+      <w:lvlJc w:val="left"/>
+      <w:pPr>
+        <w:tabs>
+          <w:tab w:val="num" w:pos="2160"/>
+        </w:tabs>
+        <w:ind w:left="2160" w:hanging="360"/>
+      </w:pPr>
+      <w:rPr>
+        <w:rFonts w:ascii="Wingdings" w:hAnsi="Wingdings" w:hint="default"/>
+        <w:sz w:val="20"/>
+      </w:rPr>
+    </w:lvl>
+    <w:lvl w:ilvl="3" w:tentative="1">
+      <w:start w:val="1"/>
+      <w:numFmt w:val="bullet"/>
+      <w:lvlText w:val=""/>
+      <w:lvlJc w:val="left"/>
+      <w:pPr>
+        <w:tabs>
+          <w:tab w:val="num" w:pos="2880"/>
+        </w:tabs>
+        <w:ind w:left="2880" w:hanging="360"/>
+      </w:pPr>
+      <w:rPr>
+        <w:rFonts w:ascii="Wingdings" w:hAnsi="Wingdings" w:hint="default"/>
+        <w:sz w:val="20"/>
+      </w:rPr>
+    </w:lvl>
+    <w:lvl w:ilvl="4" w:tentative="1">
+      <w:start w:val="1"/>
+      <w:numFmt w:val="bullet"/>
+      <w:lvlText w:val=""/>
+      <w:lvlJc w:val="left"/>
+      <w:pPr>
+        <w:tabs>
+          <w:tab w:val="num" w:pos="3600"/>
+        </w:tabs>
+        <w:ind w:left="3600" w:hanging="360"/>
+      </w:pPr>
+      <w:rPr>
+        <w:rFonts w:ascii="Wingdings" w:hAnsi="Wingdings" w:hint="default"/>
+        <w:sz w:val="20"/>
+      </w:rPr>
+    </w:lvl>
+    <w:lvl w:ilvl="5" w:tentative="1">
+      <w:start w:val="1"/>
+      <w:numFmt w:val="bullet"/>
+      <w:lvlText w:val=""/>
+      <w:lvlJc w:val="left"/>
+      <w:pPr>
+        <w:tabs>
+          <w:tab w:val="num" w:pos="4320"/>
+        </w:tabs>
+        <w:ind w:left="4320" w:hanging="360"/>
+      </w:pPr>
+      <w:rPr>
+        <w:rFonts w:ascii="Wingdings" w:hAnsi="Wingdings" w:hint="default"/>
+        <w:sz w:val="20"/>
+      </w:rPr>
+    </w:lvl>
+    <w:lvl w:ilvl="6" w:tentative="1">
+      <w:start w:val="1"/>
+      <w:numFmt w:val="bullet"/>
+      <w:lvlText w:val=""/>
+      <w:lvlJc w:val="left"/>
+      <w:pPr>
+        <w:tabs>
+          <w:tab w:val="num" w:pos="5040"/>
+        </w:tabs>
+        <w:ind w:left="5040" w:hanging="360"/>
+      </w:pPr>
+      <w:rPr>
+        <w:rFonts w:ascii="Wingdings" w:hAnsi="Wingdings" w:hint="default"/>
+        <w:sz w:val="20"/>
+      </w:rPr>
+    </w:lvl>
+    <w:lvl w:ilvl="7" w:tentative="1">
+      <w:start w:val="1"/>
+      <w:numFmt w:val="bullet"/>
+      <w:lvlText w:val=""/>
+      <w:lvlJc w:val="left"/>
+      <w:pPr>
+        <w:tabs>
+          <w:tab w:val="num" w:pos="5760"/>
+        </w:tabs>
+        <w:ind w:left="5760" w:hanging="360"/>
+      </w:pPr>
+      <w:rPr>
+        <w:rFonts w:ascii="Wingdings" w:hAnsi="Wingdings" w:hint="default"/>
+        <w:sz w:val="20"/>
+      </w:rPr>
+    </w:lvl>
+    <w:lvl w:ilvl="8" w:tentative="1">
+      <w:start w:val="1"/>
+      <w:numFmt w:val="bullet"/>
+      <w:lvlText w:val=""/>
+      <w:lvlJc w:val="left"/>
+      <w:pPr>
+        <w:tabs>
+          <w:tab w:val="num" w:pos="6480"/>
+        </w:tabs>
+        <w:ind w:left="6480" w:hanging="360"/>
+      </w:pPr>
+      <w:rPr>
+        <w:rFonts w:ascii="Wingdings" w:hAnsi="Wingdings" w:hint="default"/>
+        <w:sz w:val="20"/>
+      </w:rPr>
+    </w:lvl>
+  </w:abstractNum>
+  <w:abstractNum w:abstractNumId="8" w15:restartNumberingAfterBreak="0">
+    <w:nsid w:val="568449B6"/>
+    <w:multiLevelType w:val="multilevel"/>
+    <w:tmpl w:val="37B6887E"/>
+    <w:lvl w:ilvl="0">
+      <w:start w:val="1"/>
+      <w:numFmt w:val="bullet"/>
+      <w:lvlText w:val=""/>
+      <w:lvlJc w:val="left"/>
+      <w:pPr>
+        <w:tabs>
+          <w:tab w:val="num" w:pos="720"/>
+        </w:tabs>
+        <w:ind w:left="720" w:hanging="360"/>
+      </w:pPr>
+      <w:rPr>
+        <w:rFonts w:ascii="Symbol" w:hAnsi="Symbol" w:hint="default"/>
+        <w:sz w:val="20"/>
+      </w:rPr>
+    </w:lvl>
+    <w:lvl w:ilvl="1" w:tentative="1">
+      <w:start w:val="1"/>
+      <w:numFmt w:val="bullet"/>
+      <w:lvlText w:val="o"/>
+      <w:lvlJc w:val="left"/>
+      <w:pPr>
+        <w:tabs>
+          <w:tab w:val="num" w:pos="1440"/>
+        </w:tabs>
+        <w:ind w:left="1440" w:hanging="360"/>
+      </w:pPr>
+      <w:rPr>
+        <w:rFonts w:ascii="Courier New" w:hAnsi="Courier New" w:hint="default"/>
+        <w:sz w:val="20"/>
+      </w:rPr>
+    </w:lvl>
+    <w:lvl w:ilvl="2" w:tentative="1">
+      <w:start w:val="1"/>
+      <w:numFmt w:val="bullet"/>
+      <w:lvlText w:val=""/>
+      <w:lvlJc w:val="left"/>
+      <w:pPr>
+        <w:tabs>
+          <w:tab w:val="num" w:pos="2160"/>
+        </w:tabs>
+        <w:ind w:left="2160" w:hanging="360"/>
+      </w:pPr>
+      <w:rPr>
+        <w:rFonts w:ascii="Wingdings" w:hAnsi="Wingdings" w:hint="default"/>
+        <w:sz w:val="20"/>
+      </w:rPr>
+    </w:lvl>
+    <w:lvl w:ilvl="3" w:tentative="1">
+      <w:start w:val="1"/>
+      <w:numFmt w:val="bullet"/>
+      <w:lvlText w:val=""/>
+      <w:lvlJc w:val="left"/>
+      <w:pPr>
+        <w:tabs>
+          <w:tab w:val="num" w:pos="2880"/>
+        </w:tabs>
+        <w:ind w:left="2880" w:hanging="360"/>
+      </w:pPr>
+      <w:rPr>
+        <w:rFonts w:ascii="Wingdings" w:hAnsi="Wingdings" w:hint="default"/>
+        <w:sz w:val="20"/>
+      </w:rPr>
+    </w:lvl>
+    <w:lvl w:ilvl="4" w:tentative="1">
+      <w:start w:val="1"/>
+      <w:numFmt w:val="bullet"/>
+      <w:lvlText w:val=""/>
+      <w:lvlJc w:val="left"/>
+      <w:pPr>
+        <w:tabs>
+          <w:tab w:val="num" w:pos="3600"/>
+        </w:tabs>
+        <w:ind w:left="3600" w:hanging="360"/>
+      </w:pPr>
+      <w:rPr>
+        <w:rFonts w:ascii="Wingdings" w:hAnsi="Wingdings" w:hint="default"/>
+        <w:sz w:val="20"/>
+      </w:rPr>
+    </w:lvl>
+    <w:lvl w:ilvl="5" w:tentative="1">
+      <w:start w:val="1"/>
+      <w:numFmt w:val="bullet"/>
+      <w:lvlText w:val=""/>
+      <w:lvlJc w:val="left"/>
+      <w:pPr>
+        <w:tabs>
+          <w:tab w:val="num" w:pos="4320"/>
+        </w:tabs>
+        <w:ind w:left="4320" w:hanging="360"/>
+      </w:pPr>
+      <w:rPr>
+        <w:rFonts w:ascii="Wingdings" w:hAnsi="Wingdings" w:hint="default"/>
+        <w:sz w:val="20"/>
+      </w:rPr>
+    </w:lvl>
+    <w:lvl w:ilvl="6" w:tentative="1">
+      <w:start w:val="1"/>
+      <w:numFmt w:val="bullet"/>
+      <w:lvlText w:val=""/>
+      <w:lvlJc w:val="left"/>
+      <w:pPr>
+        <w:tabs>
+          <w:tab w:val="num" w:pos="5040"/>
+        </w:tabs>
+        <w:ind w:left="5040" w:hanging="360"/>
+      </w:pPr>
+      <w:rPr>
+        <w:rFonts w:ascii="Wingdings" w:hAnsi="Wingdings" w:hint="default"/>
+        <w:sz w:val="20"/>
+      </w:rPr>
+    </w:lvl>
+    <w:lvl w:ilvl="7" w:tentative="1">
+      <w:start w:val="1"/>
+      <w:numFmt w:val="bullet"/>
+      <w:lvlText w:val=""/>
+      <w:lvlJc w:val="left"/>
+      <w:pPr>
+        <w:tabs>
+          <w:tab w:val="num" w:pos="5760"/>
+        </w:tabs>
+        <w:ind w:left="5760" w:hanging="360"/>
+      </w:pPr>
+      <w:rPr>
+        <w:rFonts w:ascii="Wingdings" w:hAnsi="Wingdings" w:hint="default"/>
+        <w:sz w:val="20"/>
+      </w:rPr>
+    </w:lvl>
+    <w:lvl w:ilvl="8" w:tentative="1">
+      <w:start w:val="1"/>
+      <w:numFmt w:val="bullet"/>
+      <w:lvlText w:val=""/>
+      <w:lvlJc w:val="left"/>
+      <w:pPr>
+        <w:tabs>
+          <w:tab w:val="num" w:pos="6480"/>
+        </w:tabs>
+        <w:ind w:left="6480" w:hanging="360"/>
+      </w:pPr>
+      <w:rPr>
+        <w:rFonts w:ascii="Wingdings" w:hAnsi="Wingdings" w:hint="default"/>
+        <w:sz w:val="20"/>
+      </w:rPr>
+    </w:lvl>
+  </w:abstractNum>
+  <w:abstractNum w:abstractNumId="9" w15:restartNumberingAfterBreak="0">
     <w:nsid w:val="6C721138"/>
     <w:multiLevelType w:val="multilevel"/>
     <w:tmpl w:val="64EE870E"/>
@@ -1885,7 +2552,7 @@
       </w:rPr>
     </w:lvl>
   </w:abstractNum>
-  <w:abstractNum w:abstractNumId="7" w15:restartNumberingAfterBreak="0">
+  <w:abstractNum w:abstractNumId="10" w15:restartNumberingAfterBreak="0">
     <w:nsid w:val="6DBB68A2"/>
     <w:multiLevelType w:val="hybridMultilevel"/>
     <w:tmpl w:val="5CB05962"/>
@@ -1976,7 +2643,7 @@
       </w:pPr>
     </w:lvl>
   </w:abstractNum>
-  <w:abstractNum w:abstractNumId="8" w15:restartNumberingAfterBreak="0">
+  <w:abstractNum w:abstractNumId="11" w15:restartNumberingAfterBreak="0">
     <w:nsid w:val="71C72460"/>
     <w:multiLevelType w:val="hybridMultilevel"/>
     <w:tmpl w:val="7E0026D2"/>
@@ -2065,7 +2732,7 @@
       </w:pPr>
     </w:lvl>
   </w:abstractNum>
-  <w:abstractNum w:abstractNumId="9" w15:restartNumberingAfterBreak="0">
+  <w:abstractNum w:abstractNumId="12" w15:restartNumberingAfterBreak="0">
     <w:nsid w:val="7F9E1B95"/>
     <w:multiLevelType w:val="hybridMultilevel"/>
     <w:tmpl w:val="D7FA382A"/>
@@ -2179,34 +2846,43 @@
     </w:lvl>
   </w:abstractNum>
   <w:num w:numId="1" w16cid:durableId="1206674957">
-    <w:abstractNumId w:val="3"/>
+    <w:abstractNumId w:val="4"/>
   </w:num>
   <w:num w:numId="2" w16cid:durableId="855969803">
-    <w:abstractNumId w:val="1"/>
+    <w:abstractNumId w:val="2"/>
   </w:num>
   <w:num w:numId="3" w16cid:durableId="94837335">
-    <w:abstractNumId w:val="5"/>
+    <w:abstractNumId w:val="6"/>
   </w:num>
   <w:num w:numId="4" w16cid:durableId="639579322">
-    <w:abstractNumId w:val="9"/>
+    <w:abstractNumId w:val="12"/>
   </w:num>
   <w:num w:numId="5" w16cid:durableId="385614545">
     <w:abstractNumId w:val="0"/>
   </w:num>
   <w:num w:numId="6" w16cid:durableId="1115566046">
-    <w:abstractNumId w:val="4"/>
+    <w:abstractNumId w:val="5"/>
   </w:num>
   <w:num w:numId="7" w16cid:durableId="1802460588">
-    <w:abstractNumId w:val="2"/>
+    <w:abstractNumId w:val="3"/>
   </w:num>
   <w:num w:numId="8" w16cid:durableId="976371426">
-    <w:abstractNumId w:val="7"/>
+    <w:abstractNumId w:val="10"/>
   </w:num>
   <w:num w:numId="9" w16cid:durableId="163713103">
+    <w:abstractNumId w:val="11"/>
+  </w:num>
+  <w:num w:numId="10" w16cid:durableId="1438910040">
+    <w:abstractNumId w:val="9"/>
+  </w:num>
+  <w:num w:numId="11" w16cid:durableId="595334897">
+    <w:abstractNumId w:val="1"/>
+  </w:num>
+  <w:num w:numId="12" w16cid:durableId="1648393459">
     <w:abstractNumId w:val="8"/>
   </w:num>
-  <w:num w:numId="10" w16cid:durableId="1438910040">
-    <w:abstractNumId w:val="6"/>
+  <w:num w:numId="13" w16cid:durableId="1083062279">
+    <w:abstractNumId w:val="7"/>
   </w:num>
 </w:numbering>
 </file>

</xml_diff>